<commit_message>
organized cmds folder for multiple command versions
</commit_message>
<xml_diff>
--- a/cmds/TESTLET.docx
+++ b/cmds/TESTLET.docx
@@ -5,243 +5,6 @@
     <w:p>
       <w:pPr>
         <w:pStyle w:val="PlainText"/>
-        <w:jc w:val="center"/>
-        <w:rPr>
-          <w:rFonts w:asciiTheme="minorHAnsi" w:hAnsiTheme="minorHAnsi" w:cstheme="minorHAnsi"/>
-          <w:noProof/>
-          <w:sz w:val="20"/>
-          <w:szCs w:val="20"/>
-          <w:lang w:val="en-US"/>
-        </w:rPr>
-      </w:pPr>
-    </w:p>
-    <w:tbl>
-      <w:tblPr>
-        <w:tblStyle w:val="TableGrid"/>
-        <w:tblW w:w="0" w:type="auto"/>
-        <w:tblInd w:w="-8" w:type="dxa"/>
-        <w:tblBorders>
-          <w:top w:val="none" w:sz="0" w:space="0" w:color="auto"/>
-          <w:left w:val="none" w:sz="0" w:space="0" w:color="auto"/>
-          <w:bottom w:val="none" w:sz="0" w:space="0" w:color="auto"/>
-          <w:right w:val="none" w:sz="0" w:space="0" w:color="auto"/>
-          <w:insideH w:val="none" w:sz="0" w:space="0" w:color="auto"/>
-          <w:insideV w:val="none" w:sz="0" w:space="0" w:color="auto"/>
-        </w:tblBorders>
-        <w:tblLook w:val="04A0" w:firstRow="1" w:lastRow="0" w:firstColumn="1" w:lastColumn="0" w:noHBand="0" w:noVBand="1"/>
-      </w:tblPr>
-      <w:tblGrid>
-        <w:gridCol w:w="993"/>
-        <w:gridCol w:w="8252"/>
-      </w:tblGrid>
-      <w:tr>
-        <w:tc>
-          <w:tcPr>
-            <w:tcW w:w="993" w:type="dxa"/>
-            <w:vMerge w:val="restart"/>
-          </w:tcPr>
-          <w:p>
-            <w:pPr>
-              <w:pStyle w:val="PlainText"/>
-              <w:jc w:val="center"/>
-              <w:rPr>
-                <w:rFonts w:asciiTheme="minorHAnsi" w:hAnsiTheme="minorHAnsi" w:cstheme="minorHAnsi"/>
-                <w:noProof/>
-                <w:sz w:val="20"/>
-                <w:szCs w:val="20"/>
-                <w:lang w:val="en-US"/>
-              </w:rPr>
-            </w:pPr>
-            <w:r>
-              <w:rPr>
-                <w:rFonts w:asciiTheme="minorHAnsi" w:hAnsiTheme="minorHAnsi" w:cstheme="minorHAnsi"/>
-                <w:noProof/>
-                <w:sz w:val="20"/>
-                <w:szCs w:val="20"/>
-              </w:rPr>
-              <w:drawing>
-                <wp:inline distT="0" distB="0" distL="0" distR="0" wp14:anchorId="6140086A" wp14:editId="1479B075">
-                  <wp:extent cx="493395" cy="493395"/>
-                  <wp:effectExtent l="0" t="0" r="0" b="0"/>
-                  <wp:docPr id="330625738" name="Picture 2"/>
-                  <wp:cNvGraphicFramePr>
-                    <a:graphicFrameLocks xmlns:a="http://schemas.openxmlformats.org/drawingml/2006/main" noChangeAspect="1"/>
-                  </wp:cNvGraphicFramePr>
-                  <a:graphic xmlns:a="http://schemas.openxmlformats.org/drawingml/2006/main">
-                    <a:graphicData uri="http://schemas.openxmlformats.org/drawingml/2006/picture">
-                      <pic:pic xmlns:pic="http://schemas.openxmlformats.org/drawingml/2006/picture">
-                        <pic:nvPicPr>
-                          <pic:cNvPr id="0" name="Picture 3"/>
-                          <pic:cNvPicPr>
-                            <a:picLocks noChangeAspect="1" noChangeArrowheads="1"/>
-                          </pic:cNvPicPr>
-                        </pic:nvPicPr>
-                        <pic:blipFill>
-                          <a:blip r:embed="rId4" cstate="print">
-                            <a:extLst>
-                              <a:ext uri="{28A0092B-C50C-407E-A947-70E740481C1C}">
-                                <a14:useLocalDpi xmlns:a14="http://schemas.microsoft.com/office/drawing/2010/main" val="0"/>
-                              </a:ext>
-                            </a:extLst>
-                          </a:blip>
-                          <a:srcRect/>
-                          <a:stretch>
-                            <a:fillRect/>
-                          </a:stretch>
-                        </pic:blipFill>
-                        <pic:spPr bwMode="auto">
-                          <a:xfrm>
-                            <a:off x="0" y="0"/>
-                            <a:ext cx="517381" cy="517381"/>
-                          </a:xfrm>
-                          <a:prstGeom prst="rect">
-                            <a:avLst/>
-                          </a:prstGeom>
-                          <a:noFill/>
-                          <a:ln>
-                            <a:noFill/>
-                          </a:ln>
-                        </pic:spPr>
-                      </pic:pic>
-                    </a:graphicData>
-                  </a:graphic>
-                </wp:inline>
-              </w:drawing>
-            </w:r>
-          </w:p>
-        </w:tc>
-        <w:tc>
-          <w:tcPr>
-            <w:tcW w:w="8507" w:type="dxa"/>
-          </w:tcPr>
-          <w:p>
-            <w:pPr>
-              <w:pStyle w:val="PlainText"/>
-              <w:rPr>
-                <w:rFonts w:asciiTheme="minorHAnsi" w:hAnsiTheme="minorHAnsi" w:cstheme="minorHAnsi"/>
-                <w:b/>
-                <w:bCs/>
-                <w:noProof/>
-                <w:sz w:val="28"/>
-                <w:szCs w:val="28"/>
-                <w:lang w:val="en-US"/>
-              </w:rPr>
-            </w:pPr>
-          </w:p>
-          <w:p>
-            <w:pPr>
-              <w:pStyle w:val="PlainText"/>
-              <w:rPr>
-                <w:rFonts w:asciiTheme="minorHAnsi" w:hAnsiTheme="minorHAnsi" w:cstheme="minorHAnsi"/>
-                <w:b/>
-                <w:bCs/>
-                <w:noProof/>
-                <w:sz w:val="28"/>
-                <w:szCs w:val="28"/>
-                <w:lang w:val="en-US"/>
-              </w:rPr>
-            </w:pPr>
-            <w:r>
-              <w:rPr>
-                <w:rFonts w:asciiTheme="minorHAnsi" w:hAnsiTheme="minorHAnsi" w:cstheme="minorHAnsi"/>
-                <w:b/>
-                <w:bCs/>
-                <w:noProof/>
-                <w:sz w:val="28"/>
-                <w:szCs w:val="28"/>
-                <w:lang w:val="en-US"/>
-              </w:rPr>
-              <w:t>&lt;compname&gt;</w:t>
-            </w:r>
-          </w:p>
-        </w:tc>
-      </w:tr>
-      <w:tr>
-        <w:tc>
-          <w:tcPr>
-            <w:tcW w:w="993" w:type="dxa"/>
-            <w:vMerge/>
-          </w:tcPr>
-          <w:p>
-            <w:pPr>
-              <w:pStyle w:val="PlainText"/>
-              <w:jc w:val="right"/>
-              <w:rPr>
-                <w:rFonts w:asciiTheme="minorHAnsi" w:hAnsiTheme="minorHAnsi" w:cstheme="minorHAnsi"/>
-                <w:noProof/>
-                <w:sz w:val="20"/>
-                <w:szCs w:val="20"/>
-                <w:lang w:val="en-US"/>
-              </w:rPr>
-            </w:pPr>
-          </w:p>
-        </w:tc>
-        <w:tc>
-          <w:tcPr>
-            <w:tcW w:w="8507" w:type="dxa"/>
-          </w:tcPr>
-          <w:p>
-            <w:pPr>
-              <w:pStyle w:val="PlainText"/>
-              <w:rPr>
-                <w:rFonts w:asciiTheme="minorHAnsi" w:hAnsiTheme="minorHAnsi" w:cstheme="minorHAnsi"/>
-                <w:noProof/>
-                <w:sz w:val="20"/>
-                <w:szCs w:val="20"/>
-                <w:lang w:val="en-US"/>
-              </w:rPr>
-            </w:pPr>
-            <w:r>
-              <w:rPr>
-                <w:rFonts w:asciiTheme="minorHAnsi" w:hAnsiTheme="minorHAnsi" w:cstheme="minorHAnsi"/>
-                <w:noProof/>
-                <w:sz w:val="20"/>
-                <w:szCs w:val="20"/>
-                <w:lang w:val="en-US"/>
-              </w:rPr>
-              <w:t>&lt;</w:t>
-            </w:r>
-            <w:r>
-              <w:rPr>
-                <w:rFonts w:asciiTheme="minorHAnsi" w:hAnsiTheme="minorHAnsi" w:cstheme="minorHAnsi"/>
-                <w:noProof/>
-                <w:sz w:val="20"/>
-                <w:szCs w:val="20"/>
-                <w:lang w:val="en-US"/>
-              </w:rPr>
-              <w:t>compadd</w:t>
-            </w:r>
-            <w:r>
-              <w:rPr>
-                <w:rFonts w:asciiTheme="minorHAnsi" w:hAnsiTheme="minorHAnsi" w:cstheme="minorHAnsi"/>
-                <w:noProof/>
-                <w:sz w:val="20"/>
-                <w:szCs w:val="20"/>
-                <w:lang w:val="en-US"/>
-              </w:rPr>
-              <w:t>&gt;</w:t>
-            </w:r>
-          </w:p>
-        </w:tc>
-      </w:tr>
-    </w:tbl>
-    <w:p>
-      <w:pPr>
-        <w:pStyle w:val="PlainText"/>
-        <w:jc w:val="center"/>
-        <w:rPr>
-          <w:rFonts w:asciiTheme="minorHAnsi" w:hAnsiTheme="minorHAnsi" w:cstheme="minorHAnsi"/>
-          <w:noProof/>
-          <w:sz w:val="20"/>
-          <w:szCs w:val="20"/>
-          <w:lang w:val="en-US"/>
-        </w:rPr>
-      </w:pPr>
-    </w:p>
-    <w:p>
-      <w:pPr>
-        <w:pStyle w:val="PlainText"/>
-        <w:jc w:val="center"/>
         <w:rPr>
           <w:rFonts w:asciiTheme="minorHAnsi" w:hAnsiTheme="minorHAnsi" w:cstheme="minorHAnsi"/>
           <w:noProof/>
@@ -1873,18 +1636,6 @@
           <w:lang w:val="en-US"/>
         </w:rPr>
       </w:pPr>
-    </w:p>
-    <w:p>
-      <w:pPr>
-        <w:pStyle w:val="PlainText"/>
-        <w:rPr>
-          <w:rFonts w:asciiTheme="minorHAnsi" w:hAnsiTheme="minorHAnsi" w:cstheme="minorHAnsi"/>
-          <w:noProof/>
-          <w:sz w:val="20"/>
-          <w:szCs w:val="20"/>
-          <w:lang w:val="en-US"/>
-        </w:rPr>
-      </w:pPr>
       <w:r>
         <w:rPr>
           <w:rFonts w:asciiTheme="minorHAnsi" w:hAnsiTheme="minorHAnsi" w:cstheme="minorHAnsi"/>
@@ -1919,18 +1670,6 @@
           <w:lang w:val="en-US"/>
         </w:rPr>
       </w:pPr>
-    </w:p>
-    <w:p>
-      <w:pPr>
-        <w:pStyle w:val="PlainText"/>
-        <w:rPr>
-          <w:rFonts w:asciiTheme="minorHAnsi" w:hAnsiTheme="minorHAnsi" w:cstheme="minorHAnsi"/>
-          <w:noProof/>
-          <w:sz w:val="20"/>
-          <w:szCs w:val="20"/>
-          <w:lang w:val="en-US"/>
-        </w:rPr>
-      </w:pPr>
       <w:r>
         <w:rPr>
           <w:rFonts w:asciiTheme="minorHAnsi" w:hAnsiTheme="minorHAnsi" w:cstheme="minorHAnsi"/>
@@ -1977,30 +1716,6 @@
           <w:lang w:val="en-US"/>
         </w:rPr>
       </w:pPr>
-    </w:p>
-    <w:p>
-      <w:pPr>
-        <w:pStyle w:val="PlainText"/>
-        <w:rPr>
-          <w:rFonts w:asciiTheme="minorHAnsi" w:hAnsiTheme="minorHAnsi" w:cstheme="minorHAnsi"/>
-          <w:noProof/>
-          <w:sz w:val="20"/>
-          <w:szCs w:val="20"/>
-          <w:lang w:val="en-US"/>
-        </w:rPr>
-      </w:pPr>
-    </w:p>
-    <w:p>
-      <w:pPr>
-        <w:pStyle w:val="PlainText"/>
-        <w:rPr>
-          <w:rFonts w:asciiTheme="minorHAnsi" w:hAnsiTheme="minorHAnsi" w:cstheme="minorHAnsi"/>
-          <w:noProof/>
-          <w:sz w:val="20"/>
-          <w:szCs w:val="20"/>
-          <w:lang w:val="en-US"/>
-        </w:rPr>
-      </w:pPr>
       <w:r>
         <w:rPr>
           <w:rFonts w:asciiTheme="minorHAnsi" w:hAnsiTheme="minorHAnsi" w:cstheme="minorHAnsi"/>
@@ -2182,30 +1897,6 @@
     </w:p>
     <w:p>
       <w:pPr>
-        <w:pStyle w:val="PlainText"/>
-        <w:rPr>
-          <w:rFonts w:asciiTheme="minorHAnsi" w:hAnsiTheme="minorHAnsi" w:cstheme="minorHAnsi"/>
-          <w:noProof/>
-          <w:sz w:val="20"/>
-          <w:szCs w:val="20"/>
-          <w:lang w:val="en-US"/>
-        </w:rPr>
-      </w:pPr>
-    </w:p>
-    <w:p>
-      <w:pPr>
-        <w:pStyle w:val="PlainText"/>
-        <w:rPr>
-          <w:rFonts w:asciiTheme="minorHAnsi" w:hAnsiTheme="minorHAnsi" w:cstheme="minorHAnsi"/>
-          <w:noProof/>
-          <w:sz w:val="20"/>
-          <w:szCs w:val="20"/>
-          <w:lang w:val="en-US"/>
-        </w:rPr>
-      </w:pPr>
-    </w:p>
-    <w:p>
-      <w:pPr>
         <w:rPr>
           <w:rFonts w:cstheme="minorHAnsi"/>
           <w:noProof/>
@@ -2216,6 +1907,12 @@
       </w:pPr>
     </w:p>
     <w:sectPr>
+      <w:headerReference w:type="even" r:id="rId6"/>
+      <w:headerReference w:type="default" r:id="rId7"/>
+      <w:footerReference w:type="even" r:id="rId8"/>
+      <w:footerReference w:type="default" r:id="rId9"/>
+      <w:headerReference w:type="first" r:id="rId10"/>
+      <w:footerReference w:type="first" r:id="rId11"/>
       <w:pgSz w:w="11906" w:h="16838"/>
       <w:pgMar w:top="1440" w:right="1335" w:bottom="1440" w:left="1334" w:header="708" w:footer="708" w:gutter="0"/>
       <w:cols w:space="708"/>
@@ -2223,6 +1920,461 @@
     </w:sectPr>
   </w:body>
 </w:document>
+</file>
+
+<file path=word/endnotes.xml><?xml version="1.0" encoding="utf-8"?>
+<w:endnotes xmlns:wpc="http://schemas.microsoft.com/office/word/2010/wordprocessingCanvas" xmlns:cx="http://schemas.microsoft.com/office/drawing/2014/chartex" xmlns:cx1="http://schemas.microsoft.com/office/drawing/2015/9/8/chartex" xmlns:cx2="http://schemas.microsoft.com/office/drawing/2015/10/21/chartex" xmlns:cx3="http://schemas.microsoft.com/office/drawing/2016/5/9/chartex" xmlns:cx4="http://schemas.microsoft.com/office/drawing/2016/5/10/chartex" xmlns:cx5="http://schemas.microsoft.com/office/drawing/2016/5/11/chartex" xmlns:cx6="http://schemas.microsoft.com/office/drawing/2016/5/12/chartex" xmlns:cx7="http://schemas.microsoft.com/office/drawing/2016/5/13/chartex" xmlns:cx8="http://schemas.microsoft.com/office/drawing/2016/5/14/chartex" xmlns:mc="http://schemas.openxmlformats.org/markup-compatibility/2006" xmlns:aink="http://schemas.microsoft.com/office/drawing/2016/ink" xmlns:am3d="http://schemas.microsoft.com/office/drawing/2017/model3d" xmlns:o="urn:schemas-microsoft-com:office:office" xmlns:oel="http://schemas.microsoft.com/office/2019/extlst" xmlns:r="http://schemas.openxmlformats.org/officeDocument/2006/relationships" xmlns:m="http://schemas.openxmlformats.org/officeDocument/2006/math" xmlns:v="urn:schemas-microsoft-com:vml" xmlns:wp14="http://schemas.microsoft.com/office/word/2010/wordprocessingDrawing" xmlns:wp="http://schemas.openxmlformats.org/drawingml/2006/wordprocessingDrawing" xmlns:w10="urn:schemas-microsoft-com:office:word" xmlns:w="http://schemas.openxmlformats.org/wordprocessingml/2006/main" xmlns:w14="http://schemas.microsoft.com/office/word/2010/wordml" xmlns:w15="http://schemas.microsoft.com/office/word/2012/wordml" xmlns:w16cex="http://schemas.microsoft.com/office/word/2018/wordml/cex" xmlns:w16cid="http://schemas.microsoft.com/office/word/2016/wordml/cid" xmlns:w16="http://schemas.microsoft.com/office/word/2018/wordml" xmlns:w16du="http://schemas.microsoft.com/office/word/2023/wordml/word16du" xmlns:w16sdtdh="http://schemas.microsoft.com/office/word/2020/wordml/sdtdatahash" xmlns:w16sdtfl="http://schemas.microsoft.com/office/word/2024/wordml/sdtformatlock" xmlns:w16se="http://schemas.microsoft.com/office/word/2015/wordml/symex" xmlns:wpg="http://schemas.microsoft.com/office/word/2010/wordprocessingGroup" xmlns:wpi="http://schemas.microsoft.com/office/word/2010/wordprocessingInk" xmlns:wne="http://schemas.microsoft.com/office/word/2006/wordml" xmlns:wps="http://schemas.microsoft.com/office/word/2010/wordprocessingShape" mc:Ignorable="w14 w15 w16se w16cid w16 w16cex w16sdtdh w16sdtfl w16du wp14">
+  <w:endnote w:type="separator" w:id="-1">
+    <w:p>
+      <w:pPr>
+        <w:spacing w:after="0" w:line="240" w:lineRule="auto"/>
+      </w:pPr>
+      <w:r>
+        <w:separator/>
+      </w:r>
+    </w:p>
+  </w:endnote>
+  <w:endnote w:type="continuationSeparator" w:id="0">
+    <w:p>
+      <w:pPr>
+        <w:spacing w:after="0" w:line="240" w:lineRule="auto"/>
+      </w:pPr>
+      <w:r>
+        <w:continuationSeparator/>
+      </w:r>
+    </w:p>
+  </w:endnote>
+</w:endnotes>
+</file>
+
+<file path=word/footer1.xml><?xml version="1.0" encoding="utf-8"?>
+<w:ftr xmlns:wpc="http://schemas.microsoft.com/office/word/2010/wordprocessingCanvas" xmlns:cx="http://schemas.microsoft.com/office/drawing/2014/chartex" xmlns:cx1="http://schemas.microsoft.com/office/drawing/2015/9/8/chartex" xmlns:cx2="http://schemas.microsoft.com/office/drawing/2015/10/21/chartex" xmlns:cx3="http://schemas.microsoft.com/office/drawing/2016/5/9/chartex" xmlns:cx4="http://schemas.microsoft.com/office/drawing/2016/5/10/chartex" xmlns:cx5="http://schemas.microsoft.com/office/drawing/2016/5/11/chartex" xmlns:cx6="http://schemas.microsoft.com/office/drawing/2016/5/12/chartex" xmlns:cx7="http://schemas.microsoft.com/office/drawing/2016/5/13/chartex" xmlns:cx8="http://schemas.microsoft.com/office/drawing/2016/5/14/chartex" xmlns:mc="http://schemas.openxmlformats.org/markup-compatibility/2006" xmlns:aink="http://schemas.microsoft.com/office/drawing/2016/ink" xmlns:am3d="http://schemas.microsoft.com/office/drawing/2017/model3d" xmlns:o="urn:schemas-microsoft-com:office:office" xmlns:oel="http://schemas.microsoft.com/office/2019/extlst" xmlns:r="http://schemas.openxmlformats.org/officeDocument/2006/relationships" xmlns:m="http://schemas.openxmlformats.org/officeDocument/2006/math" xmlns:v="urn:schemas-microsoft-com:vml" xmlns:wp14="http://schemas.microsoft.com/office/word/2010/wordprocessingDrawing" xmlns:wp="http://schemas.openxmlformats.org/drawingml/2006/wordprocessingDrawing" xmlns:w10="urn:schemas-microsoft-com:office:word" xmlns:w="http://schemas.openxmlformats.org/wordprocessingml/2006/main" xmlns:w14="http://schemas.microsoft.com/office/word/2010/wordml" xmlns:w15="http://schemas.microsoft.com/office/word/2012/wordml" xmlns:w16cex="http://schemas.microsoft.com/office/word/2018/wordml/cex" xmlns:w16cid="http://schemas.microsoft.com/office/word/2016/wordml/cid" xmlns:w16="http://schemas.microsoft.com/office/word/2018/wordml" xmlns:w16du="http://schemas.microsoft.com/office/word/2023/wordml/word16du" xmlns:w16sdtdh="http://schemas.microsoft.com/office/word/2020/wordml/sdtdatahash" xmlns:w16sdtfl="http://schemas.microsoft.com/office/word/2024/wordml/sdtformatlock" xmlns:w16se="http://schemas.microsoft.com/office/word/2015/wordml/symex" xmlns:wpg="http://schemas.microsoft.com/office/word/2010/wordprocessingGroup" xmlns:wpi="http://schemas.microsoft.com/office/word/2010/wordprocessingInk" xmlns:wne="http://schemas.microsoft.com/office/word/2006/wordml" xmlns:wps="http://schemas.microsoft.com/office/word/2010/wordprocessingShape" mc:Ignorable="w14 w15 w16se w16cid w16 w16cex w16sdtdh w16sdtfl w16du wp14">
+  <w:p>
+    <w:pPr>
+      <w:pStyle w:val="Footer"/>
+    </w:pPr>
+  </w:p>
+</w:ftr>
+</file>
+
+<file path=word/footer2.xml><?xml version="1.0" encoding="utf-8"?>
+<w:ftr xmlns:wpc="http://schemas.microsoft.com/office/word/2010/wordprocessingCanvas" xmlns:cx="http://schemas.microsoft.com/office/drawing/2014/chartex" xmlns:cx1="http://schemas.microsoft.com/office/drawing/2015/9/8/chartex" xmlns:cx2="http://schemas.microsoft.com/office/drawing/2015/10/21/chartex" xmlns:cx3="http://schemas.microsoft.com/office/drawing/2016/5/9/chartex" xmlns:cx4="http://schemas.microsoft.com/office/drawing/2016/5/10/chartex" xmlns:cx5="http://schemas.microsoft.com/office/drawing/2016/5/11/chartex" xmlns:cx6="http://schemas.microsoft.com/office/drawing/2016/5/12/chartex" xmlns:cx7="http://schemas.microsoft.com/office/drawing/2016/5/13/chartex" xmlns:cx8="http://schemas.microsoft.com/office/drawing/2016/5/14/chartex" xmlns:mc="http://schemas.openxmlformats.org/markup-compatibility/2006" xmlns:aink="http://schemas.microsoft.com/office/drawing/2016/ink" xmlns:am3d="http://schemas.microsoft.com/office/drawing/2017/model3d" xmlns:o="urn:schemas-microsoft-com:office:office" xmlns:oel="http://schemas.microsoft.com/office/2019/extlst" xmlns:r="http://schemas.openxmlformats.org/officeDocument/2006/relationships" xmlns:m="http://schemas.openxmlformats.org/officeDocument/2006/math" xmlns:v="urn:schemas-microsoft-com:vml" xmlns:wp14="http://schemas.microsoft.com/office/word/2010/wordprocessingDrawing" xmlns:wp="http://schemas.openxmlformats.org/drawingml/2006/wordprocessingDrawing" xmlns:w10="urn:schemas-microsoft-com:office:word" xmlns:w="http://schemas.openxmlformats.org/wordprocessingml/2006/main" xmlns:w14="http://schemas.microsoft.com/office/word/2010/wordml" xmlns:w15="http://schemas.microsoft.com/office/word/2012/wordml" xmlns:w16cex="http://schemas.microsoft.com/office/word/2018/wordml/cex" xmlns:w16cid="http://schemas.microsoft.com/office/word/2016/wordml/cid" xmlns:w16="http://schemas.microsoft.com/office/word/2018/wordml" xmlns:w16du="http://schemas.microsoft.com/office/word/2023/wordml/word16du" xmlns:w16sdtdh="http://schemas.microsoft.com/office/word/2020/wordml/sdtdatahash" xmlns:w16sdtfl="http://schemas.microsoft.com/office/word/2024/wordml/sdtformatlock" xmlns:w16se="http://schemas.microsoft.com/office/word/2015/wordml/symex" xmlns:wpg="http://schemas.microsoft.com/office/word/2010/wordprocessingGroup" xmlns:wpi="http://schemas.microsoft.com/office/word/2010/wordprocessingInk" xmlns:wne="http://schemas.microsoft.com/office/word/2006/wordml" xmlns:wps="http://schemas.microsoft.com/office/word/2010/wordprocessingShape" mc:Ignorable="w14 w15 w16se w16cid w16 w16cex w16sdtdh w16sdtfl w16du wp14">
+  <w:tbl>
+    <w:tblPr>
+      <w:tblStyle w:val="TableGrid"/>
+      <w:tblW w:w="9359" w:type="dxa"/>
+      <w:tblInd w:w="-8" w:type="dxa"/>
+      <w:tblBorders>
+        <w:left w:val="none" w:sz="0" w:space="0" w:color="auto"/>
+        <w:bottom w:val="none" w:sz="0" w:space="0" w:color="auto"/>
+        <w:right w:val="none" w:sz="0" w:space="0" w:color="auto"/>
+        <w:insideH w:val="none" w:sz="0" w:space="0" w:color="auto"/>
+        <w:insideV w:val="none" w:sz="0" w:space="0" w:color="auto"/>
+      </w:tblBorders>
+      <w:tblLook w:val="04A0" w:firstRow="1" w:lastRow="0" w:firstColumn="1" w:lastColumn="0" w:noHBand="0" w:noVBand="1"/>
+    </w:tblPr>
+    <w:tblGrid>
+      <w:gridCol w:w="8492"/>
+      <w:gridCol w:w="867"/>
+    </w:tblGrid>
+    <w:tr>
+      <w:trPr>
+        <w:trHeight w:val="560"/>
+      </w:trPr>
+      <w:tc>
+        <w:tcPr>
+          <w:tcW w:w="8492" w:type="dxa"/>
+        </w:tcPr>
+        <w:p>
+          <w:pPr>
+            <w:pStyle w:val="PlainText"/>
+            <w:rPr>
+              <w:rFonts w:asciiTheme="minorHAnsi" w:hAnsiTheme="minorHAnsi" w:cstheme="minorHAnsi"/>
+              <w:b/>
+              <w:bCs/>
+              <w:noProof/>
+              <w:sz w:val="16"/>
+              <w:szCs w:val="16"/>
+              <w:lang w:val="en-US"/>
+            </w:rPr>
+          </w:pPr>
+        </w:p>
+        <w:p>
+          <w:pPr>
+            <w:pStyle w:val="PlainText"/>
+            <w:jc w:val="right"/>
+            <w:rPr>
+              <w:rFonts w:asciiTheme="minorHAnsi" w:hAnsiTheme="minorHAnsi" w:cstheme="minorHAnsi"/>
+              <w:noProof/>
+              <w:sz w:val="16"/>
+              <w:szCs w:val="16"/>
+              <w:lang w:val="en-US"/>
+            </w:rPr>
+          </w:pPr>
+        </w:p>
+      </w:tc>
+      <w:tc>
+        <w:tcPr>
+          <w:tcW w:w="867" w:type="dxa"/>
+        </w:tcPr>
+        <w:p>
+          <w:pPr>
+            <w:pStyle w:val="PlainText"/>
+            <w:rPr>
+              <w:rFonts w:asciiTheme="minorHAnsi" w:hAnsiTheme="minorHAnsi" w:cstheme="minorHAnsi"/>
+              <w:b/>
+              <w:bCs/>
+              <w:noProof/>
+              <w:sz w:val="28"/>
+              <w:szCs w:val="28"/>
+              <w:lang w:val="en-US"/>
+            </w:rPr>
+          </w:pPr>
+          <w:r>
+            <w:rPr>
+              <w:rFonts w:asciiTheme="minorHAnsi" w:hAnsiTheme="minorHAnsi" w:cstheme="minorHAnsi"/>
+              <w:noProof/>
+              <w:sz w:val="20"/>
+              <w:szCs w:val="20"/>
+            </w:rPr>
+            <w:drawing>
+              <wp:inline distT="0" distB="0" distL="0" distR="0" wp14:anchorId="77C4E066" wp14:editId="53C7D3E5">
+                <wp:extent cx="413467" cy="413467"/>
+                <wp:effectExtent l="0" t="0" r="0" b="0"/>
+                <wp:docPr id="169857385" name="Picture 2"/>
+                <wp:cNvGraphicFramePr>
+                  <a:graphicFrameLocks xmlns:a="http://schemas.openxmlformats.org/drawingml/2006/main" noChangeAspect="1"/>
+                </wp:cNvGraphicFramePr>
+                <a:graphic xmlns:a="http://schemas.openxmlformats.org/drawingml/2006/main">
+                  <a:graphicData uri="http://schemas.openxmlformats.org/drawingml/2006/picture">
+                    <pic:pic xmlns:pic="http://schemas.openxmlformats.org/drawingml/2006/picture">
+                      <pic:nvPicPr>
+                        <pic:cNvPr id="0" name="Picture 3"/>
+                        <pic:cNvPicPr>
+                          <a:picLocks noChangeAspect="1" noChangeArrowheads="1"/>
+                        </pic:cNvPicPr>
+                      </pic:nvPicPr>
+                      <pic:blipFill>
+                        <a:blip r:embed="rId1" cstate="print">
+                          <a:extLst>
+                            <a:ext uri="{28A0092B-C50C-407E-A947-70E740481C1C}">
+                              <a14:useLocalDpi xmlns:a14="http://schemas.microsoft.com/office/drawing/2010/main" val="0"/>
+                            </a:ext>
+                          </a:extLst>
+                        </a:blip>
+                        <a:srcRect/>
+                        <a:stretch>
+                          <a:fillRect/>
+                        </a:stretch>
+                      </pic:blipFill>
+                      <pic:spPr bwMode="auto">
+                        <a:xfrm>
+                          <a:off x="0" y="0"/>
+                          <a:ext cx="479020" cy="479020"/>
+                        </a:xfrm>
+                        <a:prstGeom prst="rect">
+                          <a:avLst/>
+                        </a:prstGeom>
+                        <a:noFill/>
+                        <a:ln>
+                          <a:noFill/>
+                        </a:ln>
+                      </pic:spPr>
+                    </pic:pic>
+                  </a:graphicData>
+                </a:graphic>
+              </wp:inline>
+            </w:drawing>
+          </w:r>
+        </w:p>
+      </w:tc>
+    </w:tr>
+  </w:tbl>
+  <w:p>
+    <w:pPr>
+      <w:pStyle w:val="Footer"/>
+      <w:jc w:val="right"/>
+      <w:rPr>
+        <w:lang w:val="en-US"/>
+      </w:rPr>
+    </w:pPr>
+  </w:p>
+</w:ftr>
+</file>
+
+<file path=word/footer3.xml><?xml version="1.0" encoding="utf-8"?>
+<w:ftr xmlns:wpc="http://schemas.microsoft.com/office/word/2010/wordprocessingCanvas" xmlns:cx="http://schemas.microsoft.com/office/drawing/2014/chartex" xmlns:cx1="http://schemas.microsoft.com/office/drawing/2015/9/8/chartex" xmlns:cx2="http://schemas.microsoft.com/office/drawing/2015/10/21/chartex" xmlns:cx3="http://schemas.microsoft.com/office/drawing/2016/5/9/chartex" xmlns:cx4="http://schemas.microsoft.com/office/drawing/2016/5/10/chartex" xmlns:cx5="http://schemas.microsoft.com/office/drawing/2016/5/11/chartex" xmlns:cx6="http://schemas.microsoft.com/office/drawing/2016/5/12/chartex" xmlns:cx7="http://schemas.microsoft.com/office/drawing/2016/5/13/chartex" xmlns:cx8="http://schemas.microsoft.com/office/drawing/2016/5/14/chartex" xmlns:mc="http://schemas.openxmlformats.org/markup-compatibility/2006" xmlns:aink="http://schemas.microsoft.com/office/drawing/2016/ink" xmlns:am3d="http://schemas.microsoft.com/office/drawing/2017/model3d" xmlns:o="urn:schemas-microsoft-com:office:office" xmlns:oel="http://schemas.microsoft.com/office/2019/extlst" xmlns:r="http://schemas.openxmlformats.org/officeDocument/2006/relationships" xmlns:m="http://schemas.openxmlformats.org/officeDocument/2006/math" xmlns:v="urn:schemas-microsoft-com:vml" xmlns:wp14="http://schemas.microsoft.com/office/word/2010/wordprocessingDrawing" xmlns:wp="http://schemas.openxmlformats.org/drawingml/2006/wordprocessingDrawing" xmlns:w10="urn:schemas-microsoft-com:office:word" xmlns:w="http://schemas.openxmlformats.org/wordprocessingml/2006/main" xmlns:w14="http://schemas.microsoft.com/office/word/2010/wordml" xmlns:w15="http://schemas.microsoft.com/office/word/2012/wordml" xmlns:w16cex="http://schemas.microsoft.com/office/word/2018/wordml/cex" xmlns:w16cid="http://schemas.microsoft.com/office/word/2016/wordml/cid" xmlns:w16="http://schemas.microsoft.com/office/word/2018/wordml" xmlns:w16du="http://schemas.microsoft.com/office/word/2023/wordml/word16du" xmlns:w16sdtdh="http://schemas.microsoft.com/office/word/2020/wordml/sdtdatahash" xmlns:w16sdtfl="http://schemas.microsoft.com/office/word/2024/wordml/sdtformatlock" xmlns:w16se="http://schemas.microsoft.com/office/word/2015/wordml/symex" xmlns:wpg="http://schemas.microsoft.com/office/word/2010/wordprocessingGroup" xmlns:wpi="http://schemas.microsoft.com/office/word/2010/wordprocessingInk" xmlns:wne="http://schemas.microsoft.com/office/word/2006/wordml" xmlns:wps="http://schemas.microsoft.com/office/word/2010/wordprocessingShape" mc:Ignorable="w14 w15 w16se w16cid w16 w16cex w16sdtdh w16sdtfl w16du wp14">
+  <w:p>
+    <w:pPr>
+      <w:pStyle w:val="Footer"/>
+    </w:pPr>
+  </w:p>
+</w:ftr>
+</file>
+
+<file path=word/footnotes.xml><?xml version="1.0" encoding="utf-8"?>
+<w:footnotes xmlns:wpc="http://schemas.microsoft.com/office/word/2010/wordprocessingCanvas" xmlns:cx="http://schemas.microsoft.com/office/drawing/2014/chartex" xmlns:cx1="http://schemas.microsoft.com/office/drawing/2015/9/8/chartex" xmlns:cx2="http://schemas.microsoft.com/office/drawing/2015/10/21/chartex" xmlns:cx3="http://schemas.microsoft.com/office/drawing/2016/5/9/chartex" xmlns:cx4="http://schemas.microsoft.com/office/drawing/2016/5/10/chartex" xmlns:cx5="http://schemas.microsoft.com/office/drawing/2016/5/11/chartex" xmlns:cx6="http://schemas.microsoft.com/office/drawing/2016/5/12/chartex" xmlns:cx7="http://schemas.microsoft.com/office/drawing/2016/5/13/chartex" xmlns:cx8="http://schemas.microsoft.com/office/drawing/2016/5/14/chartex" xmlns:mc="http://schemas.openxmlformats.org/markup-compatibility/2006" xmlns:aink="http://schemas.microsoft.com/office/drawing/2016/ink" xmlns:am3d="http://schemas.microsoft.com/office/drawing/2017/model3d" xmlns:o="urn:schemas-microsoft-com:office:office" xmlns:oel="http://schemas.microsoft.com/office/2019/extlst" xmlns:r="http://schemas.openxmlformats.org/officeDocument/2006/relationships" xmlns:m="http://schemas.openxmlformats.org/officeDocument/2006/math" xmlns:v="urn:schemas-microsoft-com:vml" xmlns:wp14="http://schemas.microsoft.com/office/word/2010/wordprocessingDrawing" xmlns:wp="http://schemas.openxmlformats.org/drawingml/2006/wordprocessingDrawing" xmlns:w10="urn:schemas-microsoft-com:office:word" xmlns:w="http://schemas.openxmlformats.org/wordprocessingml/2006/main" xmlns:w14="http://schemas.microsoft.com/office/word/2010/wordml" xmlns:w15="http://schemas.microsoft.com/office/word/2012/wordml" xmlns:w16cex="http://schemas.microsoft.com/office/word/2018/wordml/cex" xmlns:w16cid="http://schemas.microsoft.com/office/word/2016/wordml/cid" xmlns:w16="http://schemas.microsoft.com/office/word/2018/wordml" xmlns:w16du="http://schemas.microsoft.com/office/word/2023/wordml/word16du" xmlns:w16sdtdh="http://schemas.microsoft.com/office/word/2020/wordml/sdtdatahash" xmlns:w16sdtfl="http://schemas.microsoft.com/office/word/2024/wordml/sdtformatlock" xmlns:w16se="http://schemas.microsoft.com/office/word/2015/wordml/symex" xmlns:wpg="http://schemas.microsoft.com/office/word/2010/wordprocessingGroup" xmlns:wpi="http://schemas.microsoft.com/office/word/2010/wordprocessingInk" xmlns:wne="http://schemas.microsoft.com/office/word/2006/wordml" xmlns:wps="http://schemas.microsoft.com/office/word/2010/wordprocessingShape" mc:Ignorable="w14 w15 w16se w16cid w16 w16cex w16sdtdh w16sdtfl w16du wp14">
+  <w:footnote w:type="separator" w:id="-1">
+    <w:p>
+      <w:pPr>
+        <w:spacing w:after="0" w:line="240" w:lineRule="auto"/>
+      </w:pPr>
+      <w:r>
+        <w:separator/>
+      </w:r>
+    </w:p>
+  </w:footnote>
+  <w:footnote w:type="continuationSeparator" w:id="0">
+    <w:p>
+      <w:pPr>
+        <w:spacing w:after="0" w:line="240" w:lineRule="auto"/>
+      </w:pPr>
+      <w:r>
+        <w:continuationSeparator/>
+      </w:r>
+    </w:p>
+  </w:footnote>
+</w:footnotes>
+</file>
+
+<file path=word/header1.xml><?xml version="1.0" encoding="utf-8"?>
+<w:hdr xmlns:wpc="http://schemas.microsoft.com/office/word/2010/wordprocessingCanvas" xmlns:cx="http://schemas.microsoft.com/office/drawing/2014/chartex" xmlns:cx1="http://schemas.microsoft.com/office/drawing/2015/9/8/chartex" xmlns:cx2="http://schemas.microsoft.com/office/drawing/2015/10/21/chartex" xmlns:cx3="http://schemas.microsoft.com/office/drawing/2016/5/9/chartex" xmlns:cx4="http://schemas.microsoft.com/office/drawing/2016/5/10/chartex" xmlns:cx5="http://schemas.microsoft.com/office/drawing/2016/5/11/chartex" xmlns:cx6="http://schemas.microsoft.com/office/drawing/2016/5/12/chartex" xmlns:cx7="http://schemas.microsoft.com/office/drawing/2016/5/13/chartex" xmlns:cx8="http://schemas.microsoft.com/office/drawing/2016/5/14/chartex" xmlns:mc="http://schemas.openxmlformats.org/markup-compatibility/2006" xmlns:aink="http://schemas.microsoft.com/office/drawing/2016/ink" xmlns:am3d="http://schemas.microsoft.com/office/drawing/2017/model3d" xmlns:o="urn:schemas-microsoft-com:office:office" xmlns:oel="http://schemas.microsoft.com/office/2019/extlst" xmlns:r="http://schemas.openxmlformats.org/officeDocument/2006/relationships" xmlns:m="http://schemas.openxmlformats.org/officeDocument/2006/math" xmlns:v="urn:schemas-microsoft-com:vml" xmlns:wp14="http://schemas.microsoft.com/office/word/2010/wordprocessingDrawing" xmlns:wp="http://schemas.openxmlformats.org/drawingml/2006/wordprocessingDrawing" xmlns:w10="urn:schemas-microsoft-com:office:word" xmlns:w="http://schemas.openxmlformats.org/wordprocessingml/2006/main" xmlns:w14="http://schemas.microsoft.com/office/word/2010/wordml" xmlns:w15="http://schemas.microsoft.com/office/word/2012/wordml" xmlns:w16cex="http://schemas.microsoft.com/office/word/2018/wordml/cex" xmlns:w16cid="http://schemas.microsoft.com/office/word/2016/wordml/cid" xmlns:w16="http://schemas.microsoft.com/office/word/2018/wordml" xmlns:w16du="http://schemas.microsoft.com/office/word/2023/wordml/word16du" xmlns:w16sdtdh="http://schemas.microsoft.com/office/word/2020/wordml/sdtdatahash" xmlns:w16sdtfl="http://schemas.microsoft.com/office/word/2024/wordml/sdtformatlock" xmlns:w16se="http://schemas.microsoft.com/office/word/2015/wordml/symex" xmlns:wpg="http://schemas.microsoft.com/office/word/2010/wordprocessingGroup" xmlns:wpi="http://schemas.microsoft.com/office/word/2010/wordprocessingInk" xmlns:wne="http://schemas.microsoft.com/office/word/2006/wordml" xmlns:wps="http://schemas.microsoft.com/office/word/2010/wordprocessingShape" mc:Ignorable="w14 w15 w16se w16cid w16 w16cex w16sdtdh w16sdtfl w16du wp14">
+  <w:p>
+    <w:pPr>
+      <w:pStyle w:val="Header"/>
+    </w:pPr>
+  </w:p>
+</w:hdr>
+</file>
+
+<file path=word/header2.xml><?xml version="1.0" encoding="utf-8"?>
+<w:hdr xmlns:wpc="http://schemas.microsoft.com/office/word/2010/wordprocessingCanvas" xmlns:cx="http://schemas.microsoft.com/office/drawing/2014/chartex" xmlns:cx1="http://schemas.microsoft.com/office/drawing/2015/9/8/chartex" xmlns:cx2="http://schemas.microsoft.com/office/drawing/2015/10/21/chartex" xmlns:cx3="http://schemas.microsoft.com/office/drawing/2016/5/9/chartex" xmlns:cx4="http://schemas.microsoft.com/office/drawing/2016/5/10/chartex" xmlns:cx5="http://schemas.microsoft.com/office/drawing/2016/5/11/chartex" xmlns:cx6="http://schemas.microsoft.com/office/drawing/2016/5/12/chartex" xmlns:cx7="http://schemas.microsoft.com/office/drawing/2016/5/13/chartex" xmlns:cx8="http://schemas.microsoft.com/office/drawing/2016/5/14/chartex" xmlns:mc="http://schemas.openxmlformats.org/markup-compatibility/2006" xmlns:aink="http://schemas.microsoft.com/office/drawing/2016/ink" xmlns:am3d="http://schemas.microsoft.com/office/drawing/2017/model3d" xmlns:o="urn:schemas-microsoft-com:office:office" xmlns:oel="http://schemas.microsoft.com/office/2019/extlst" xmlns:r="http://schemas.openxmlformats.org/officeDocument/2006/relationships" xmlns:m="http://schemas.openxmlformats.org/officeDocument/2006/math" xmlns:v="urn:schemas-microsoft-com:vml" xmlns:wp14="http://schemas.microsoft.com/office/word/2010/wordprocessingDrawing" xmlns:wp="http://schemas.openxmlformats.org/drawingml/2006/wordprocessingDrawing" xmlns:w10="urn:schemas-microsoft-com:office:word" xmlns:w="http://schemas.openxmlformats.org/wordprocessingml/2006/main" xmlns:w14="http://schemas.microsoft.com/office/word/2010/wordml" xmlns:w15="http://schemas.microsoft.com/office/word/2012/wordml" xmlns:w16cex="http://schemas.microsoft.com/office/word/2018/wordml/cex" xmlns:w16cid="http://schemas.microsoft.com/office/word/2016/wordml/cid" xmlns:w16="http://schemas.microsoft.com/office/word/2018/wordml" xmlns:w16du="http://schemas.microsoft.com/office/word/2023/wordml/word16du" xmlns:w16sdtdh="http://schemas.microsoft.com/office/word/2020/wordml/sdtdatahash" xmlns:w16sdtfl="http://schemas.microsoft.com/office/word/2024/wordml/sdtformatlock" xmlns:w16se="http://schemas.microsoft.com/office/word/2015/wordml/symex" xmlns:wpg="http://schemas.microsoft.com/office/word/2010/wordprocessingGroup" xmlns:wpi="http://schemas.microsoft.com/office/word/2010/wordprocessingInk" xmlns:wne="http://schemas.microsoft.com/office/word/2006/wordml" xmlns:wps="http://schemas.microsoft.com/office/word/2010/wordprocessingShape" mc:Ignorable="w14 w15 w16se w16cid w16 w16cex w16sdtdh w16sdtfl w16du wp14">
+  <w:tbl>
+    <w:tblPr>
+      <w:tblStyle w:val="TableGrid"/>
+      <w:tblW w:w="0" w:type="auto"/>
+      <w:tblInd w:w="-8" w:type="dxa"/>
+      <w:tblBorders>
+        <w:top w:val="none" w:sz="0" w:space="0" w:color="auto"/>
+        <w:left w:val="none" w:sz="0" w:space="0" w:color="auto"/>
+        <w:right w:val="none" w:sz="0" w:space="0" w:color="auto"/>
+        <w:insideH w:val="none" w:sz="0" w:space="0" w:color="auto"/>
+        <w:insideV w:val="none" w:sz="0" w:space="0" w:color="auto"/>
+      </w:tblBorders>
+      <w:tblLook w:val="04A0" w:firstRow="1" w:lastRow="0" w:firstColumn="1" w:lastColumn="0" w:noHBand="0" w:noVBand="1"/>
+    </w:tblPr>
+    <w:tblGrid>
+      <w:gridCol w:w="992"/>
+      <w:gridCol w:w="8253"/>
+    </w:tblGrid>
+    <w:tr>
+      <w:tc>
+        <w:tcPr>
+          <w:tcW w:w="993" w:type="dxa"/>
+          <w:vMerge w:val="restart"/>
+          <w:vAlign w:val="bottom"/>
+        </w:tcPr>
+        <w:p>
+          <w:pPr>
+            <w:pStyle w:val="PlainText"/>
+            <w:jc w:val="center"/>
+            <w:rPr>
+              <w:rFonts w:asciiTheme="minorHAnsi" w:hAnsiTheme="minorHAnsi" w:cstheme="minorHAnsi"/>
+              <w:noProof/>
+              <w:sz w:val="20"/>
+              <w:szCs w:val="20"/>
+              <w:lang w:val="en-US"/>
+            </w:rPr>
+          </w:pPr>
+          <w:r>
+            <w:rPr>
+              <w:rFonts w:asciiTheme="minorHAnsi" w:hAnsiTheme="minorHAnsi" w:cstheme="minorHAnsi"/>
+              <w:noProof/>
+              <w:sz w:val="20"/>
+              <w:szCs w:val="20"/>
+            </w:rPr>
+            <w:drawing>
+              <wp:inline distT="0" distB="0" distL="0" distR="0" wp14:anchorId="73734B57" wp14:editId="1318B970">
+                <wp:extent cx="477078" cy="477078"/>
+                <wp:effectExtent l="0" t="0" r="0" b="0"/>
+                <wp:docPr id="1459478157" name="Picture 2"/>
+                <wp:cNvGraphicFramePr>
+                  <a:graphicFrameLocks xmlns:a="http://schemas.openxmlformats.org/drawingml/2006/main" noChangeAspect="1"/>
+                </wp:cNvGraphicFramePr>
+                <a:graphic xmlns:a="http://schemas.openxmlformats.org/drawingml/2006/main">
+                  <a:graphicData uri="http://schemas.openxmlformats.org/drawingml/2006/picture">
+                    <pic:pic xmlns:pic="http://schemas.openxmlformats.org/drawingml/2006/picture">
+                      <pic:nvPicPr>
+                        <pic:cNvPr id="0" name="Picture 3"/>
+                        <pic:cNvPicPr>
+                          <a:picLocks noChangeAspect="1" noChangeArrowheads="1"/>
+                        </pic:cNvPicPr>
+                      </pic:nvPicPr>
+                      <pic:blipFill>
+                        <a:blip r:embed="rId1" cstate="print">
+                          <a:extLst>
+                            <a:ext uri="{28A0092B-C50C-407E-A947-70E740481C1C}">
+                              <a14:useLocalDpi xmlns:a14="http://schemas.microsoft.com/office/drawing/2010/main" val="0"/>
+                            </a:ext>
+                          </a:extLst>
+                        </a:blip>
+                        <a:srcRect/>
+                        <a:stretch>
+                          <a:fillRect/>
+                        </a:stretch>
+                      </pic:blipFill>
+                      <pic:spPr bwMode="auto">
+                        <a:xfrm>
+                          <a:off x="0" y="0"/>
+                          <a:ext cx="510121" cy="510121"/>
+                        </a:xfrm>
+                        <a:prstGeom prst="rect">
+                          <a:avLst/>
+                        </a:prstGeom>
+                        <a:noFill/>
+                        <a:ln>
+                          <a:noFill/>
+                        </a:ln>
+                      </pic:spPr>
+                    </pic:pic>
+                  </a:graphicData>
+                </a:graphic>
+              </wp:inline>
+            </w:drawing>
+          </w:r>
+        </w:p>
+      </w:tc>
+      <w:tc>
+        <w:tcPr>
+          <w:tcW w:w="8507" w:type="dxa"/>
+        </w:tcPr>
+        <w:p>
+          <w:pPr>
+            <w:pStyle w:val="PlainText"/>
+            <w:rPr>
+              <w:rFonts w:asciiTheme="minorHAnsi" w:hAnsiTheme="minorHAnsi" w:cstheme="minorHAnsi"/>
+              <w:b/>
+              <w:bCs/>
+              <w:noProof/>
+              <w:sz w:val="28"/>
+              <w:szCs w:val="28"/>
+              <w:lang w:val="en-US"/>
+            </w:rPr>
+          </w:pPr>
+        </w:p>
+        <w:p>
+          <w:pPr>
+            <w:pStyle w:val="PlainText"/>
+            <w:rPr>
+              <w:rFonts w:asciiTheme="minorHAnsi" w:hAnsiTheme="minorHAnsi" w:cstheme="minorHAnsi"/>
+              <w:b/>
+              <w:bCs/>
+              <w:noProof/>
+              <w:sz w:val="28"/>
+              <w:szCs w:val="28"/>
+              <w:lang w:val="en-US"/>
+            </w:rPr>
+          </w:pPr>
+          <w:r>
+            <w:rPr>
+              <w:rFonts w:asciiTheme="minorHAnsi" w:hAnsiTheme="minorHAnsi" w:cstheme="minorHAnsi"/>
+              <w:b/>
+              <w:bCs/>
+              <w:noProof/>
+              <w:sz w:val="28"/>
+              <w:szCs w:val="28"/>
+              <w:lang w:val="en-US"/>
+            </w:rPr>
+            <w:t>&lt;compname&gt;</w:t>
+          </w:r>
+        </w:p>
+      </w:tc>
+    </w:tr>
+    <w:tr>
+      <w:tc>
+        <w:tcPr>
+          <w:tcW w:w="993" w:type="dxa"/>
+          <w:vMerge/>
+        </w:tcPr>
+        <w:p>
+          <w:pPr>
+            <w:pStyle w:val="PlainText"/>
+            <w:jc w:val="right"/>
+            <w:rPr>
+              <w:rFonts w:asciiTheme="minorHAnsi" w:hAnsiTheme="minorHAnsi" w:cstheme="minorHAnsi"/>
+              <w:noProof/>
+              <w:sz w:val="20"/>
+              <w:szCs w:val="20"/>
+              <w:lang w:val="en-US"/>
+            </w:rPr>
+          </w:pPr>
+        </w:p>
+      </w:tc>
+      <w:tc>
+        <w:tcPr>
+          <w:tcW w:w="8507" w:type="dxa"/>
+        </w:tcPr>
+        <w:p>
+          <w:pPr>
+            <w:pStyle w:val="PlainText"/>
+            <w:rPr>
+              <w:rFonts w:asciiTheme="minorHAnsi" w:hAnsiTheme="minorHAnsi" w:cstheme="minorHAnsi"/>
+              <w:noProof/>
+              <w:sz w:val="20"/>
+              <w:szCs w:val="20"/>
+              <w:lang w:val="en-US"/>
+            </w:rPr>
+          </w:pPr>
+          <w:r>
+            <w:rPr>
+              <w:rFonts w:asciiTheme="minorHAnsi" w:hAnsiTheme="minorHAnsi" w:cstheme="minorHAnsi"/>
+              <w:noProof/>
+              <w:sz w:val="20"/>
+              <w:szCs w:val="20"/>
+              <w:lang w:val="en-US"/>
+            </w:rPr>
+            <w:t>&lt;</w:t>
+          </w:r>
+          <w:r>
+            <w:rPr>
+              <w:rFonts w:asciiTheme="minorHAnsi" w:hAnsiTheme="minorHAnsi" w:cstheme="minorHAnsi"/>
+              <w:noProof/>
+              <w:sz w:val="20"/>
+              <w:szCs w:val="20"/>
+              <w:lang w:val="en-US"/>
+            </w:rPr>
+            <w:t>compadd</w:t>
+          </w:r>
+          <w:r>
+            <w:rPr>
+              <w:rFonts w:asciiTheme="minorHAnsi" w:hAnsiTheme="minorHAnsi" w:cstheme="minorHAnsi"/>
+              <w:noProof/>
+              <w:sz w:val="20"/>
+              <w:szCs w:val="20"/>
+              <w:lang w:val="en-US"/>
+            </w:rPr>
+            <w:t>&gt;</w:t>
+          </w:r>
+        </w:p>
+      </w:tc>
+    </w:tr>
+  </w:tbl>
+  <w:p>
+    <w:pPr>
+      <w:pStyle w:val="Header"/>
+    </w:pPr>
+  </w:p>
+</w:hdr>
+</file>
+
+<file path=word/header3.xml><?xml version="1.0" encoding="utf-8"?>
+<w:hdr xmlns:wpc="http://schemas.microsoft.com/office/word/2010/wordprocessingCanvas" xmlns:cx="http://schemas.microsoft.com/office/drawing/2014/chartex" xmlns:cx1="http://schemas.microsoft.com/office/drawing/2015/9/8/chartex" xmlns:cx2="http://schemas.microsoft.com/office/drawing/2015/10/21/chartex" xmlns:cx3="http://schemas.microsoft.com/office/drawing/2016/5/9/chartex" xmlns:cx4="http://schemas.microsoft.com/office/drawing/2016/5/10/chartex" xmlns:cx5="http://schemas.microsoft.com/office/drawing/2016/5/11/chartex" xmlns:cx6="http://schemas.microsoft.com/office/drawing/2016/5/12/chartex" xmlns:cx7="http://schemas.microsoft.com/office/drawing/2016/5/13/chartex" xmlns:cx8="http://schemas.microsoft.com/office/drawing/2016/5/14/chartex" xmlns:mc="http://schemas.openxmlformats.org/markup-compatibility/2006" xmlns:aink="http://schemas.microsoft.com/office/drawing/2016/ink" xmlns:am3d="http://schemas.microsoft.com/office/drawing/2017/model3d" xmlns:o="urn:schemas-microsoft-com:office:office" xmlns:oel="http://schemas.microsoft.com/office/2019/extlst" xmlns:r="http://schemas.openxmlformats.org/officeDocument/2006/relationships" xmlns:m="http://schemas.openxmlformats.org/officeDocument/2006/math" xmlns:v="urn:schemas-microsoft-com:vml" xmlns:wp14="http://schemas.microsoft.com/office/word/2010/wordprocessingDrawing" xmlns:wp="http://schemas.openxmlformats.org/drawingml/2006/wordprocessingDrawing" xmlns:w10="urn:schemas-microsoft-com:office:word" xmlns:w="http://schemas.openxmlformats.org/wordprocessingml/2006/main" xmlns:w14="http://schemas.microsoft.com/office/word/2010/wordml" xmlns:w15="http://schemas.microsoft.com/office/word/2012/wordml" xmlns:w16cex="http://schemas.microsoft.com/office/word/2018/wordml/cex" xmlns:w16cid="http://schemas.microsoft.com/office/word/2016/wordml/cid" xmlns:w16="http://schemas.microsoft.com/office/word/2018/wordml" xmlns:w16du="http://schemas.microsoft.com/office/word/2023/wordml/word16du" xmlns:w16sdtdh="http://schemas.microsoft.com/office/word/2020/wordml/sdtdatahash" xmlns:w16sdtfl="http://schemas.microsoft.com/office/word/2024/wordml/sdtformatlock" xmlns:w16se="http://schemas.microsoft.com/office/word/2015/wordml/symex" xmlns:wpg="http://schemas.microsoft.com/office/word/2010/wordprocessingGroup" xmlns:wpi="http://schemas.microsoft.com/office/word/2010/wordprocessingInk" xmlns:wne="http://schemas.microsoft.com/office/word/2006/wordml" xmlns:wps="http://schemas.microsoft.com/office/word/2010/wordprocessingShape" mc:Ignorable="w14 w15 w16se w16cid w16 w16cex w16sdtdh w16sdtfl w16du wp14">
+  <w:p>
+    <w:pPr>
+      <w:pStyle w:val="Header"/>
+    </w:pPr>
+  </w:p>
+</w:hdr>
 </file>
 
 <file path=word/styles.xml><?xml version="1.0" encoding="utf-8"?>
@@ -2700,6 +2852,50 @@
       </w:tblBorders>
     </w:tblPr>
   </w:style>
+  <w:style w:type="paragraph" w:styleId="Header">
+    <w:name w:val="header"/>
+    <w:basedOn w:val="Normal"/>
+    <w:link w:val="HeaderChar"/>
+    <w:uiPriority w:val="99"/>
+    <w:unhideWhenUsed/>
+    <w:rsid w:val="00B77F5E"/>
+    <w:pPr>
+      <w:tabs>
+        <w:tab w:val="center" w:pos="4680"/>
+        <w:tab w:val="right" w:pos="9360"/>
+      </w:tabs>
+      <w:spacing w:after="0" w:line="240" w:lineRule="auto"/>
+    </w:pPr>
+  </w:style>
+  <w:style w:type="character" w:customStyle="1" w:styleId="HeaderChar">
+    <w:name w:val="Header Char"/>
+    <w:basedOn w:val="DefaultParagraphFont"/>
+    <w:link w:val="Header"/>
+    <w:uiPriority w:val="99"/>
+    <w:rsid w:val="00B77F5E"/>
+  </w:style>
+  <w:style w:type="paragraph" w:styleId="Footer">
+    <w:name w:val="footer"/>
+    <w:basedOn w:val="Normal"/>
+    <w:link w:val="FooterChar"/>
+    <w:uiPriority w:val="99"/>
+    <w:unhideWhenUsed/>
+    <w:rsid w:val="00B77F5E"/>
+    <w:pPr>
+      <w:tabs>
+        <w:tab w:val="center" w:pos="4680"/>
+        <w:tab w:val="right" w:pos="9360"/>
+      </w:tabs>
+      <w:spacing w:after="0" w:line="240" w:lineRule="auto"/>
+    </w:pPr>
+  </w:style>
+  <w:style w:type="character" w:customStyle="1" w:styleId="FooterChar">
+    <w:name w:val="Footer Char"/>
+    <w:basedOn w:val="DefaultParagraphFont"/>
+    <w:link w:val="Footer"/>
+    <w:uiPriority w:val="99"/>
+    <w:rsid w:val="00B77F5E"/>
+  </w:style>
 </w:styles>
 </file>
 

</xml_diff>